<commit_message>
Added AuthDomain option for workaround psql/odbc
</commit_message>
<xml_diff>
--- a/EOM DIMon 3.1 Installation instructions for Windows.docx
+++ b/EOM DIMon 3.1 Installation instructions for Windows.docx
@@ -6,8 +6,6 @@
       <w:pPr>
         <w:pStyle w:val="Title"/>
       </w:pPr>
-      <w:bookmarkStart w:id="0" w:name="_GoBack"/>
-      <w:bookmarkEnd w:id="0"/>
       <w:r>
         <w:t xml:space="preserve">EOM DIMon </w:t>
       </w:r>
@@ -32,15 +30,20 @@
         <w:br/>
       </w:r>
       <w:r>
-        <w:t>September 20, 2018</w:t>
+        <w:t>September 3</w:t>
+      </w:r>
+      <w:r>
+        <w:t>0, 2018</w:t>
       </w:r>
       <w:r>
         <w:br/>
         <w:t>Version 3.1</w:t>
       </w:r>
       <w:r>
-        <w:t>.03</w:t>
+        <w:t>.04</w:t>
       </w:r>
+      <w:bookmarkStart w:id="0" w:name="_GoBack"/>
+      <w:bookmarkEnd w:id="0"/>
     </w:p>
     <w:p>
       <w:pPr>
@@ -1158,6 +1161,54 @@
                 <w:rFonts w:ascii="Courier New" w:hAnsi="Courier New" w:cs="Courier New"/>
                 <w:sz w:val="16"/>
               </w:rPr>
+              <w:t xml:space="preserve"> </w:t>
+            </w:r>
+            <w:proofErr w:type="spellStart"/>
+            <w:r>
+              <w:rPr>
+                <w:rFonts w:ascii="Courier New" w:hAnsi="Courier New" w:cs="Courier New"/>
+                <w:sz w:val="16"/>
+              </w:rPr>
+              <w:t>authdomain</w:t>
+            </w:r>
+            <w:proofErr w:type="spellEnd"/>
+            <w:r>
+              <w:rPr>
+                <w:rFonts w:ascii="Courier New" w:hAnsi="Courier New" w:cs="Courier New"/>
+                <w:sz w:val="16"/>
+              </w:rPr>
+              <w:t>="</w:t>
+            </w:r>
+            <w:r>
+              <w:rPr>
+                <w:rFonts w:ascii="Courier New" w:hAnsi="Courier New" w:cs="Courier New"/>
+                <w:sz w:val="16"/>
+                <w:highlight w:val="yellow"/>
+              </w:rPr>
+              <w:t xml:space="preserve">your DIMon </w:t>
+            </w:r>
+            <w:proofErr w:type="spellStart"/>
+            <w:r>
+              <w:rPr>
+                <w:rFonts w:ascii="Courier New" w:hAnsi="Courier New" w:cs="Courier New"/>
+                <w:sz w:val="16"/>
+                <w:highlight w:val="yellow"/>
+              </w:rPr>
+              <w:t>AuthDomain</w:t>
+            </w:r>
+            <w:proofErr w:type="spellEnd"/>
+            <w:r>
+              <w:rPr>
+                <w:rFonts w:ascii="Courier New" w:hAnsi="Courier New" w:cs="Courier New"/>
+                <w:sz w:val="16"/>
+              </w:rPr>
+              <w:t>"</w:t>
+            </w:r>
+            <w:r>
+              <w:rPr>
+                <w:rFonts w:ascii="Courier New" w:hAnsi="Courier New" w:cs="Courier New"/>
+                <w:sz w:val="16"/>
+              </w:rPr>
               <w:t>);</w:t>
             </w:r>
           </w:p>
@@ -3200,27 +3251,14 @@
     <w:r>
       <w:t xml:space="preserve"> / </w:t>
     </w:r>
-    <w:r>
-      <w:fldChar w:fldCharType="begin"/>
-    </w:r>
-    <w:r>
-      <w:instrText xml:space="preserve"> NUMPAGES   \* MERGEFORMAT </w:instrText>
-    </w:r>
-    <w:r>
-      <w:fldChar w:fldCharType="separate"/>
-    </w:r>
-    <w:r>
-      <w:rPr>
-        <w:noProof/>
-      </w:rPr>
-      <w:t>8</w:t>
-    </w:r>
-    <w:r>
-      <w:rPr>
-        <w:noProof/>
-      </w:rPr>
-      <w:fldChar w:fldCharType="end"/>
-    </w:r>
+    <w:fldSimple w:instr=" NUMPAGES   \* MERGEFORMAT ">
+      <w:r>
+        <w:rPr>
+          <w:noProof/>
+        </w:rPr>
+        <w:t>8</w:t>
+      </w:r>
+    </w:fldSimple>
     <w:r>
       <w:ptab w:relativeTo="margin" w:alignment="right" w:leader="none"/>
     </w:r>
@@ -3237,7 +3275,7 @@
       <w:rPr>
         <w:noProof/>
       </w:rPr>
-      <w:t>September 20, 2018</w:t>
+      <w:t>September 30, 2018</w:t>
     </w:r>
     <w:r>
       <w:fldChar w:fldCharType="end"/>
@@ -3258,7 +3296,7 @@
       <w:rPr>
         <w:noProof/>
       </w:rPr>
-      <w:t>00:14:18</w:t>
+      <w:t>23:46:56</w:t>
     </w:r>
     <w:r>
       <w:fldChar w:fldCharType="end"/>
@@ -3323,27 +3361,14 @@
     <w:pPr>
       <w:pStyle w:val="Header"/>
     </w:pPr>
-    <w:r>
-      <w:fldChar w:fldCharType="begin"/>
-    </w:r>
-    <w:r>
-      <w:instrText xml:space="preserve"> FILENAME   \* MERGEFORMAT </w:instrText>
-    </w:r>
-    <w:r>
-      <w:fldChar w:fldCharType="separate"/>
-    </w:r>
-    <w:r>
-      <w:rPr>
-        <w:noProof/>
-      </w:rPr>
-      <w:t>EOM DIMon 3.1 Installation instructions for Windows.docx</w:t>
-    </w:r>
-    <w:r>
-      <w:rPr>
-        <w:noProof/>
-      </w:rPr>
-      <w:fldChar w:fldCharType="end"/>
-    </w:r>
+    <w:fldSimple w:instr=" FILENAME   \* MERGEFORMAT ">
+      <w:r>
+        <w:rPr>
+          <w:noProof/>
+        </w:rPr>
+        <w:t>EOM DIMon 3.1 Installation instructions for Windows.docx</w:t>
+      </w:r>
+    </w:fldSimple>
     <w:r>
       <w:ptab w:relativeTo="margin" w:alignment="center" w:leader="none"/>
     </w:r>

</xml_diff>